<commit_message>
On to Testing Strategy
</commit_message>
<xml_diff>
--- a/SoftwareTestTestPlan.docx
+++ b/SoftwareTestTestPlan.docx
@@ -640,27 +640,562 @@
     </w:p>
     <w:p>
       <w:pPr>
+        <w:ind w:right="36"/>
+        <w:rPr>
+          <w:rFonts w:asciiTheme="minorHAnsi" w:hAnsiTheme="minorHAnsi" w:cstheme="minorHAnsi"/>
+          <w:color w:val="000000" w:themeColor="text1"/>
+        </w:rPr>
+      </w:pPr>
+      <w:r>
+        <w:t xml:space="preserve">Some of the Task that need to be tested will be before the game will be released. The game has many scripts and the tests will verify that the </w:t>
+      </w:r>
+      <w:r>
+        <w:t>functionality</w:t>
+      </w:r>
+      <w:r>
+        <w:t xml:space="preserve"> of the game is</w:t>
+      </w:r>
+      <w:r>
+        <w:t xml:space="preserve"> running properly and that there is no errors or bugs in the criteria of the components. These will be severity defects for the</w:t>
+      </w:r>
+      <w:r>
+        <w:t xml:space="preserve"> some of this testing which the testing engineer will decide the level of defect throughout the test case.</w:t>
+      </w:r>
+      <w:r>
+        <w:t xml:space="preserve"> </w:t>
+      </w:r>
+      <w:r>
+        <w:rPr>
+          <w:rFonts w:asciiTheme="minorHAnsi" w:hAnsiTheme="minorHAnsi" w:cstheme="minorHAnsi"/>
+          <w:color w:val="000000" w:themeColor="text1"/>
+        </w:rPr>
+        <w:t>Some of the Tasks of this game are as follows which are broken down into each component:</w:t>
+      </w:r>
+    </w:p>
+    <w:p>
+      <w:pPr>
+        <w:pStyle w:val="ListParagraph"/>
+        <w:numPr>
+          <w:ilvl w:val="0"/>
+          <w:numId w:val="7"/>
+        </w:numPr>
+        <w:ind w:right="36"/>
+      </w:pPr>
+      <w:r>
+        <w:t>Front End</w:t>
+      </w:r>
+    </w:p>
+    <w:p>
+      <w:pPr>
+        <w:pStyle w:val="ListParagraph"/>
+        <w:numPr>
+          <w:ilvl w:val="1"/>
+          <w:numId w:val="7"/>
+        </w:numPr>
+        <w:ind w:right="36"/>
+        <w:rPr>
+          <w:rFonts w:asciiTheme="minorHAnsi" w:hAnsiTheme="minorHAnsi" w:cstheme="minorHAnsi"/>
+          <w:color w:val="000000" w:themeColor="text1"/>
+        </w:rPr>
+      </w:pPr>
+      <w:r>
+        <w:rPr>
+          <w:rFonts w:asciiTheme="minorHAnsi" w:hAnsiTheme="minorHAnsi" w:cstheme="minorHAnsi"/>
+          <w:color w:val="000000" w:themeColor="text1"/>
+        </w:rPr>
+        <w:t>Menu at beginning is working correctly</w:t>
+      </w:r>
+    </w:p>
+    <w:p>
+      <w:pPr>
+        <w:pStyle w:val="ListParagraph"/>
+        <w:numPr>
+          <w:ilvl w:val="1"/>
+          <w:numId w:val="7"/>
+        </w:numPr>
+        <w:ind w:right="36"/>
+        <w:rPr>
+          <w:rFonts w:asciiTheme="minorHAnsi" w:hAnsiTheme="minorHAnsi" w:cstheme="minorHAnsi"/>
+          <w:color w:val="000000" w:themeColor="text1"/>
+        </w:rPr>
+      </w:pPr>
+      <w:r>
+        <w:rPr>
+          <w:rFonts w:asciiTheme="minorHAnsi" w:hAnsiTheme="minorHAnsi" w:cstheme="minorHAnsi"/>
+          <w:color w:val="000000" w:themeColor="text1"/>
+        </w:rPr>
+        <w:t>Play Button is working</w:t>
+      </w:r>
+    </w:p>
+    <w:p>
+      <w:pPr>
+        <w:pStyle w:val="ListParagraph"/>
+        <w:numPr>
+          <w:ilvl w:val="1"/>
+          <w:numId w:val="7"/>
+        </w:numPr>
+        <w:ind w:right="36"/>
+        <w:rPr>
+          <w:rFonts w:asciiTheme="minorHAnsi" w:hAnsiTheme="minorHAnsi" w:cstheme="minorHAnsi"/>
+          <w:color w:val="000000" w:themeColor="text1"/>
+        </w:rPr>
+      </w:pPr>
+      <w:r>
+        <w:rPr>
+          <w:rFonts w:asciiTheme="minorHAnsi" w:hAnsiTheme="minorHAnsi" w:cstheme="minorHAnsi"/>
+          <w:color w:val="000000" w:themeColor="text1"/>
+        </w:rPr>
+        <w:t>Settings Button</w:t>
+      </w:r>
+    </w:p>
+    <w:p>
+      <w:pPr>
+        <w:pStyle w:val="ListParagraph"/>
+        <w:numPr>
+          <w:ilvl w:val="1"/>
+          <w:numId w:val="7"/>
+        </w:numPr>
+        <w:ind w:right="36"/>
+        <w:rPr>
+          <w:rFonts w:asciiTheme="minorHAnsi" w:hAnsiTheme="minorHAnsi" w:cstheme="minorHAnsi"/>
+          <w:color w:val="000000" w:themeColor="text1"/>
+        </w:rPr>
+      </w:pPr>
+      <w:r>
+        <w:rPr>
+          <w:rFonts w:asciiTheme="minorHAnsi" w:hAnsiTheme="minorHAnsi" w:cstheme="minorHAnsi"/>
+          <w:color w:val="000000" w:themeColor="text1"/>
+        </w:rPr>
+        <w:t>Quit the game</w:t>
+      </w:r>
+    </w:p>
+    <w:p>
+      <w:pPr>
+        <w:pStyle w:val="ListParagraph"/>
+        <w:numPr>
+          <w:ilvl w:val="1"/>
+          <w:numId w:val="7"/>
+        </w:numPr>
+        <w:ind w:right="36"/>
+        <w:rPr>
+          <w:rFonts w:asciiTheme="minorHAnsi" w:hAnsiTheme="minorHAnsi" w:cstheme="minorHAnsi"/>
+          <w:color w:val="000000" w:themeColor="text1"/>
+        </w:rPr>
+      </w:pPr>
+      <w:r>
+        <w:rPr>
+          <w:rFonts w:asciiTheme="minorHAnsi" w:hAnsiTheme="minorHAnsi" w:cstheme="minorHAnsi"/>
+          <w:color w:val="000000" w:themeColor="text1"/>
+        </w:rPr>
+        <w:t>Load the game</w:t>
+      </w:r>
+    </w:p>
+    <w:p>
+      <w:pPr>
+        <w:pStyle w:val="ListParagraph"/>
+        <w:numPr>
+          <w:ilvl w:val="1"/>
+          <w:numId w:val="7"/>
+        </w:numPr>
+        <w:ind w:right="36"/>
+        <w:rPr>
+          <w:rFonts w:asciiTheme="minorHAnsi" w:hAnsiTheme="minorHAnsi" w:cstheme="minorHAnsi"/>
+          <w:color w:val="000000" w:themeColor="text1"/>
+        </w:rPr>
+      </w:pPr>
+      <w:r>
+        <w:rPr>
+          <w:rFonts w:asciiTheme="minorHAnsi" w:hAnsiTheme="minorHAnsi" w:cstheme="minorHAnsi"/>
+          <w:color w:val="000000" w:themeColor="text1"/>
+        </w:rPr>
+        <w:t>Delete the game Saved</w:t>
+      </w:r>
+    </w:p>
+    <w:p>
+      <w:pPr>
+        <w:pStyle w:val="ListParagraph"/>
+        <w:ind w:left="1439" w:right="36" w:firstLine="0"/>
+        <w:rPr>
+          <w:rFonts w:asciiTheme="minorHAnsi" w:hAnsiTheme="minorHAnsi" w:cstheme="minorHAnsi"/>
+          <w:color w:val="000000" w:themeColor="text1"/>
+        </w:rPr>
+      </w:pPr>
+    </w:p>
+    <w:p>
+      <w:pPr>
+        <w:pStyle w:val="ListParagraph"/>
+        <w:ind w:left="1439" w:right="36" w:firstLine="0"/>
+        <w:rPr>
+          <w:rFonts w:asciiTheme="minorHAnsi" w:hAnsiTheme="minorHAnsi" w:cstheme="minorHAnsi"/>
+          <w:color w:val="000000" w:themeColor="text1"/>
+        </w:rPr>
+      </w:pPr>
+    </w:p>
+    <w:p>
+      <w:pPr>
+        <w:pStyle w:val="ListParagraph"/>
+        <w:numPr>
+          <w:ilvl w:val="0"/>
+          <w:numId w:val="7"/>
+        </w:numPr>
+        <w:ind w:right="36"/>
+      </w:pPr>
+      <w:r>
+        <w:lastRenderedPageBreak/>
+        <w:t>In Game Menus</w:t>
+      </w:r>
+    </w:p>
+    <w:p>
+      <w:pPr>
+        <w:pStyle w:val="ListParagraph"/>
+        <w:numPr>
+          <w:ilvl w:val="1"/>
+          <w:numId w:val="7"/>
+        </w:numPr>
+        <w:ind w:right="36"/>
+        <w:rPr>
+          <w:rFonts w:asciiTheme="minorHAnsi" w:hAnsiTheme="minorHAnsi" w:cstheme="minorHAnsi"/>
+          <w:color w:val="000000" w:themeColor="text1"/>
+        </w:rPr>
+      </w:pPr>
+      <w:r>
+        <w:rPr>
+          <w:rFonts w:asciiTheme="minorHAnsi" w:hAnsiTheme="minorHAnsi" w:cstheme="minorHAnsi"/>
+          <w:color w:val="000000" w:themeColor="text1"/>
+        </w:rPr>
+        <w:t>Save the game</w:t>
+      </w:r>
+    </w:p>
+    <w:p>
+      <w:pPr>
+        <w:pStyle w:val="ListParagraph"/>
+        <w:numPr>
+          <w:ilvl w:val="1"/>
+          <w:numId w:val="7"/>
+        </w:numPr>
+        <w:ind w:right="36"/>
+        <w:rPr>
+          <w:rFonts w:asciiTheme="minorHAnsi" w:hAnsiTheme="minorHAnsi" w:cstheme="minorHAnsi"/>
+          <w:color w:val="000000" w:themeColor="text1"/>
+        </w:rPr>
+      </w:pPr>
+      <w:r>
+        <w:rPr>
+          <w:rFonts w:asciiTheme="minorHAnsi" w:hAnsiTheme="minorHAnsi" w:cstheme="minorHAnsi"/>
+          <w:color w:val="000000" w:themeColor="text1"/>
+        </w:rPr>
+        <w:t>Pause the Game</w:t>
+      </w:r>
+    </w:p>
+    <w:p>
+      <w:pPr>
+        <w:pStyle w:val="ListParagraph"/>
+        <w:numPr>
+          <w:ilvl w:val="1"/>
+          <w:numId w:val="7"/>
+        </w:numPr>
+        <w:ind w:right="36"/>
+        <w:rPr>
+          <w:rFonts w:asciiTheme="minorHAnsi" w:hAnsiTheme="minorHAnsi" w:cstheme="minorHAnsi"/>
+          <w:color w:val="000000" w:themeColor="text1"/>
+        </w:rPr>
+      </w:pPr>
+      <w:r>
+        <w:rPr>
+          <w:rFonts w:asciiTheme="minorHAnsi" w:hAnsiTheme="minorHAnsi" w:cstheme="minorHAnsi"/>
+          <w:color w:val="000000" w:themeColor="text1"/>
+        </w:rPr>
+        <w:t>Settings can be adjusted</w:t>
+      </w:r>
+    </w:p>
+    <w:p>
+      <w:pPr>
+        <w:pStyle w:val="ListParagraph"/>
+        <w:numPr>
+          <w:ilvl w:val="1"/>
+          <w:numId w:val="7"/>
+        </w:numPr>
+        <w:ind w:right="36"/>
+        <w:rPr>
+          <w:rFonts w:asciiTheme="minorHAnsi" w:hAnsiTheme="minorHAnsi" w:cstheme="minorHAnsi"/>
+          <w:color w:val="000000" w:themeColor="text1"/>
+        </w:rPr>
+      </w:pPr>
+      <w:r>
+        <w:rPr>
+          <w:rFonts w:asciiTheme="minorHAnsi" w:hAnsiTheme="minorHAnsi" w:cstheme="minorHAnsi"/>
+          <w:color w:val="000000" w:themeColor="text1"/>
+        </w:rPr>
+        <w:t>Exit the game</w:t>
+      </w:r>
+    </w:p>
+    <w:p>
+      <w:pPr>
+        <w:pStyle w:val="ListParagraph"/>
+        <w:ind w:left="1439" w:right="36" w:firstLine="0"/>
+      </w:pPr>
+    </w:p>
+    <w:p>
+      <w:pPr>
+        <w:pStyle w:val="ListParagraph"/>
+        <w:numPr>
+          <w:ilvl w:val="0"/>
+          <w:numId w:val="7"/>
+        </w:numPr>
+        <w:ind w:right="36"/>
+      </w:pPr>
+      <w:r>
+        <w:t>Control Mechanisms</w:t>
+      </w:r>
+    </w:p>
+    <w:p>
+      <w:pPr>
+        <w:pStyle w:val="ListParagraph"/>
+        <w:numPr>
+          <w:ilvl w:val="1"/>
+          <w:numId w:val="7"/>
+        </w:numPr>
+        <w:ind w:right="36"/>
+        <w:rPr>
+          <w:rFonts w:asciiTheme="minorHAnsi" w:hAnsiTheme="minorHAnsi" w:cstheme="minorHAnsi"/>
+          <w:color w:val="000000" w:themeColor="text1"/>
+        </w:rPr>
+      </w:pPr>
+      <w:r>
+        <w:rPr>
+          <w:rFonts w:asciiTheme="minorHAnsi" w:hAnsiTheme="minorHAnsi" w:cstheme="minorHAnsi"/>
+          <w:color w:val="000000" w:themeColor="text1"/>
+        </w:rPr>
+        <w:t>Controls are connected to what they are said to do</w:t>
+      </w:r>
+    </w:p>
+    <w:p>
+      <w:pPr>
+        <w:pStyle w:val="ListParagraph"/>
+        <w:numPr>
+          <w:ilvl w:val="1"/>
+          <w:numId w:val="7"/>
+        </w:numPr>
+        <w:ind w:right="36"/>
+        <w:rPr>
+          <w:rFonts w:asciiTheme="minorHAnsi" w:hAnsiTheme="minorHAnsi" w:cstheme="minorHAnsi"/>
+          <w:color w:val="000000" w:themeColor="text1"/>
+        </w:rPr>
+      </w:pPr>
+      <w:r>
+        <w:rPr>
+          <w:rFonts w:asciiTheme="minorHAnsi" w:hAnsiTheme="minorHAnsi" w:cstheme="minorHAnsi"/>
+          <w:color w:val="000000" w:themeColor="text1"/>
+        </w:rPr>
+        <w:t>Player Moves Easily</w:t>
+      </w:r>
+    </w:p>
+    <w:p>
+      <w:pPr>
+        <w:pStyle w:val="ListParagraph"/>
+        <w:ind w:left="719" w:right="36" w:firstLine="0"/>
+      </w:pPr>
+    </w:p>
+    <w:p>
+      <w:pPr>
+        <w:pStyle w:val="ListParagraph"/>
+        <w:numPr>
+          <w:ilvl w:val="0"/>
+          <w:numId w:val="7"/>
+        </w:numPr>
+        <w:ind w:right="36"/>
+      </w:pPr>
+      <w:r>
+        <w:t>The Game</w:t>
+      </w:r>
+    </w:p>
+    <w:p>
+      <w:pPr>
+        <w:pStyle w:val="ListParagraph"/>
+        <w:numPr>
+          <w:ilvl w:val="1"/>
+          <w:numId w:val="7"/>
+        </w:numPr>
+        <w:ind w:right="36"/>
+        <w:rPr>
+          <w:rFonts w:asciiTheme="minorHAnsi" w:hAnsiTheme="minorHAnsi" w:cstheme="minorHAnsi"/>
+          <w:color w:val="000000" w:themeColor="text1"/>
+        </w:rPr>
+      </w:pPr>
+      <w:r>
+        <w:rPr>
+          <w:rFonts w:asciiTheme="minorHAnsi" w:hAnsiTheme="minorHAnsi" w:cstheme="minorHAnsi"/>
+          <w:color w:val="000000" w:themeColor="text1"/>
+        </w:rPr>
+        <w:t>Enemies die when hit with bullets</w:t>
+      </w:r>
+    </w:p>
+    <w:p>
+      <w:pPr>
+        <w:pStyle w:val="ListParagraph"/>
+        <w:numPr>
+          <w:ilvl w:val="1"/>
+          <w:numId w:val="7"/>
+        </w:numPr>
+        <w:ind w:right="36"/>
+        <w:rPr>
+          <w:rFonts w:asciiTheme="minorHAnsi" w:hAnsiTheme="minorHAnsi" w:cstheme="minorHAnsi"/>
+          <w:color w:val="000000" w:themeColor="text1"/>
+        </w:rPr>
+      </w:pPr>
+      <w:r>
+        <w:rPr>
+          <w:rFonts w:asciiTheme="minorHAnsi" w:hAnsiTheme="minorHAnsi" w:cstheme="minorHAnsi"/>
+          <w:color w:val="000000" w:themeColor="text1"/>
+        </w:rPr>
+        <w:t>Player dies when hit with projectiles</w:t>
+      </w:r>
+    </w:p>
+    <w:p>
+      <w:pPr>
+        <w:pStyle w:val="ListParagraph"/>
+        <w:numPr>
+          <w:ilvl w:val="1"/>
+          <w:numId w:val="7"/>
+        </w:numPr>
+        <w:ind w:right="36"/>
+        <w:rPr>
+          <w:rFonts w:asciiTheme="minorHAnsi" w:hAnsiTheme="minorHAnsi" w:cstheme="minorHAnsi"/>
+          <w:color w:val="000000" w:themeColor="text1"/>
+        </w:rPr>
+      </w:pPr>
+      <w:r>
+        <w:rPr>
+          <w:rFonts w:asciiTheme="minorHAnsi" w:hAnsiTheme="minorHAnsi" w:cstheme="minorHAnsi"/>
+          <w:color w:val="000000" w:themeColor="text1"/>
+        </w:rPr>
+        <w:t>Menu Logo Pauses the game Easy to follow through levels</w:t>
+      </w:r>
+    </w:p>
+    <w:p>
+      <w:pPr>
+        <w:pStyle w:val="ListParagraph"/>
+        <w:numPr>
+          <w:ilvl w:val="1"/>
+          <w:numId w:val="7"/>
+        </w:numPr>
+        <w:ind w:right="36"/>
+        <w:rPr>
+          <w:rFonts w:asciiTheme="minorHAnsi" w:hAnsiTheme="minorHAnsi" w:cstheme="minorHAnsi"/>
+          <w:color w:val="000000" w:themeColor="text1"/>
+        </w:rPr>
+      </w:pPr>
+      <w:r>
+        <w:rPr>
+          <w:rFonts w:asciiTheme="minorHAnsi" w:hAnsiTheme="minorHAnsi" w:cstheme="minorHAnsi"/>
+          <w:color w:val="000000" w:themeColor="text1"/>
+        </w:rPr>
+        <w:t>Pickup items can be picked up</w:t>
+      </w:r>
+    </w:p>
+    <w:p>
+      <w:pPr>
+        <w:ind w:right="36"/>
+        <w:rPr>
+          <w:rFonts w:asciiTheme="minorHAnsi" w:hAnsiTheme="minorHAnsi" w:cstheme="minorHAnsi"/>
+          <w:color w:val="000000" w:themeColor="text1"/>
+        </w:rPr>
+      </w:pPr>
+    </w:p>
+    <w:p>
+      <w:pPr>
         <w:spacing w:after="238"/>
         <w:ind w:left="9" w:right="36"/>
-      </w:pPr>
-      <w:r>
-        <w:t xml:space="preserve">Some of the Task that need to be tested will be before the game will be released. The game has many scripts and the tests will verify that the </w:t>
-      </w:r>
-      <w:r>
-        <w:t>functionality</w:t>
-      </w:r>
-      <w:r>
-        <w:t xml:space="preserve"> of the game is</w:t>
-      </w:r>
-      <w:r>
-        <w:t xml:space="preserve"> running properly and that there is no errors or bugs in the criteria of the components. These will be severity defects for the</w:t>
-      </w:r>
-      <w:r>
-        <w:t xml:space="preserve"> some of this testing which the testing engineer will decide the level of defect throughout the test case.</w:t>
-      </w:r>
-      <w:r>
-        <w:t xml:space="preserve"> </w:t>
-      </w:r>
+        <w:rPr>
+          <w:rFonts w:asciiTheme="minorHAnsi" w:hAnsiTheme="minorHAnsi" w:cstheme="minorHAnsi"/>
+          <w:color w:val="000000" w:themeColor="text1"/>
+        </w:rPr>
+      </w:pPr>
+      <w:r>
+        <w:rPr>
+          <w:rFonts w:asciiTheme="minorHAnsi" w:hAnsiTheme="minorHAnsi" w:cstheme="minorHAnsi"/>
+          <w:color w:val="000000" w:themeColor="text1"/>
+        </w:rPr>
+        <w:t>These are but a few tasks to be tested and the</w:t>
+      </w:r>
+      <w:r>
+        <w:rPr>
+          <w:rFonts w:asciiTheme="minorHAnsi" w:hAnsiTheme="minorHAnsi" w:cstheme="minorHAnsi"/>
+          <w:color w:val="000000" w:themeColor="text1"/>
+        </w:rPr>
+        <w:t>re</w:t>
+      </w:r>
+      <w:r>
+        <w:rPr>
+          <w:rFonts w:asciiTheme="minorHAnsi" w:hAnsiTheme="minorHAnsi" w:cstheme="minorHAnsi"/>
+          <w:color w:val="000000" w:themeColor="text1"/>
+        </w:rPr>
+        <w:t xml:space="preserve"> will be more as I go along</w:t>
+      </w:r>
+      <w:r>
+        <w:rPr>
+          <w:rFonts w:asciiTheme="minorHAnsi" w:hAnsiTheme="minorHAnsi" w:cstheme="minorHAnsi"/>
+          <w:color w:val="000000" w:themeColor="text1"/>
+        </w:rPr>
+        <w:t>.</w:t>
+      </w:r>
+    </w:p>
+    <w:p>
+      <w:pPr>
+        <w:spacing w:after="11" w:line="259" w:lineRule="auto"/>
+        <w:ind w:left="0" w:right="0" w:firstLine="0"/>
+        <w:jc w:val="left"/>
+      </w:pPr>
+    </w:p>
+    <w:p>
+      <w:pPr>
+        <w:spacing w:after="237" w:line="259" w:lineRule="auto"/>
+        <w:ind w:left="0" w:right="0" w:firstLine="0"/>
+        <w:jc w:val="left"/>
+      </w:pPr>
+      <w:r>
+        <w:rPr>
+          <w:b/>
+        </w:rPr>
+        <w:t>3.0 SCOPE</w:t>
+      </w:r>
+      <w:r>
+        <w:t xml:space="preserve">  </w:t>
+      </w:r>
+    </w:p>
+    <w:p>
+      <w:pPr>
+        <w:spacing w:after="10" w:line="259" w:lineRule="auto"/>
+        <w:ind w:left="9" w:right="0"/>
+        <w:jc w:val="left"/>
+      </w:pPr>
+      <w:r>
+        <w:rPr>
+          <w:b/>
+        </w:rPr>
+        <w:t xml:space="preserve">General  </w:t>
+      </w:r>
+    </w:p>
+    <w:p>
+      <w:pPr>
+        <w:spacing w:after="238"/>
+        <w:ind w:left="9" w:right="36"/>
+      </w:pPr>
+      <w:r>
+        <w:t xml:space="preserve">This section describes what is being tested, such as all the functions of a specific product, its existing interfaces, integration of all functions. </w:t>
+      </w:r>
+      <w:r>
+        <w:t>Here we have broken the relevant tests that will be tested</w:t>
+      </w:r>
+      <w:r>
+        <w:t xml:space="preserve">. </w:t>
+      </w:r>
+    </w:p>
+    <w:p>
+      <w:pPr>
+        <w:spacing w:after="238"/>
+        <w:ind w:left="9" w:right="36"/>
+      </w:pPr>
       <w:r>
         <w:t>Main Functions to be tested are as follows:</w:t>
       </w:r>
@@ -676,7 +1211,10 @@
         <w:ind w:right="36"/>
       </w:pPr>
       <w:r>
-        <w:t>Buttons</w:t>
+        <w:t>Button</w:t>
+      </w:r>
+      <w:r>
+        <w:t xml:space="preserve"> Works</w:t>
       </w:r>
     </w:p>
     <w:p>
@@ -690,7 +1228,7 @@
         <w:ind w:right="36"/>
       </w:pPr>
       <w:r>
-        <w:t>Controls</w:t>
+        <w:t>Controls work with the Players Movements</w:t>
       </w:r>
     </w:p>
     <w:p>
@@ -704,7 +1242,7 @@
         <w:ind w:right="36"/>
       </w:pPr>
       <w:r>
-        <w:t>Levels Linked</w:t>
+        <w:t>Levels Linked to Each Other</w:t>
       </w:r>
     </w:p>
     <w:p>
@@ -718,10 +1256,7 @@
         <w:ind w:right="36"/>
       </w:pPr>
       <w:r>
-        <w:t>Player Die</w:t>
-      </w:r>
-      <w:r>
-        <w:t>s</w:t>
+        <w:t>Player Dies after health empties</w:t>
       </w:r>
     </w:p>
     <w:p>
@@ -735,550 +1270,8 @@
         <w:ind w:right="36"/>
       </w:pPr>
       <w:r>
-        <w:t>Enemy Dies</w:t>
-      </w:r>
-      <w:r>
-        <w:t xml:space="preserve"> </w:t>
-      </w:r>
-    </w:p>
-    <w:p>
-      <w:pPr>
-        <w:ind w:right="36"/>
-        <w:rPr>
-          <w:rFonts w:asciiTheme="minorHAnsi" w:hAnsiTheme="minorHAnsi" w:cstheme="minorHAnsi"/>
-          <w:color w:val="000000" w:themeColor="text1"/>
-        </w:rPr>
-      </w:pPr>
-      <w:r>
-        <w:rPr>
-          <w:rFonts w:asciiTheme="minorHAnsi" w:hAnsiTheme="minorHAnsi" w:cstheme="minorHAnsi"/>
-          <w:color w:val="000000" w:themeColor="text1"/>
-        </w:rPr>
-        <w:t>Some of the</w:t>
-      </w:r>
-      <w:r>
-        <w:rPr>
-          <w:rFonts w:asciiTheme="minorHAnsi" w:hAnsiTheme="minorHAnsi" w:cstheme="minorHAnsi"/>
-          <w:color w:val="000000" w:themeColor="text1"/>
-        </w:rPr>
-        <w:t xml:space="preserve"> Tasks of this game are</w:t>
-      </w:r>
-      <w:r>
-        <w:rPr>
-          <w:rFonts w:asciiTheme="minorHAnsi" w:hAnsiTheme="minorHAnsi" w:cstheme="minorHAnsi"/>
-          <w:color w:val="000000" w:themeColor="text1"/>
-        </w:rPr>
-        <w:t xml:space="preserve"> as follows which are broken down into each component</w:t>
-      </w:r>
-      <w:r>
-        <w:rPr>
-          <w:rFonts w:asciiTheme="minorHAnsi" w:hAnsiTheme="minorHAnsi" w:cstheme="minorHAnsi"/>
-          <w:color w:val="000000" w:themeColor="text1"/>
-        </w:rPr>
-        <w:t>:</w:t>
-      </w:r>
-    </w:p>
-    <w:p>
-      <w:pPr>
-        <w:spacing w:after="270"/>
-        <w:ind w:left="9" w:right="36"/>
-      </w:pPr>
-    </w:p>
-    <w:p>
-      <w:pPr>
-        <w:spacing w:after="11" w:line="259" w:lineRule="auto"/>
-        <w:ind w:left="0" w:right="0" w:firstLine="0"/>
-        <w:jc w:val="left"/>
-      </w:pPr>
-    </w:p>
-    <w:p>
-      <w:pPr>
-        <w:spacing w:after="237" w:line="259" w:lineRule="auto"/>
-        <w:ind w:left="0" w:right="0" w:firstLine="0"/>
-        <w:jc w:val="left"/>
-      </w:pPr>
-      <w:r>
-        <w:rPr>
-          <w:b/>
-        </w:rPr>
-        <w:t>3.0 SCOPE</w:t>
-      </w:r>
-      <w:r>
-        <w:t xml:space="preserve">  </w:t>
-      </w:r>
-    </w:p>
-    <w:p>
-      <w:pPr>
-        <w:spacing w:after="10" w:line="259" w:lineRule="auto"/>
-        <w:ind w:left="9" w:right="0"/>
-        <w:jc w:val="left"/>
-      </w:pPr>
-      <w:r>
-        <w:rPr>
-          <w:b/>
-        </w:rPr>
-        <w:t xml:space="preserve">General  </w:t>
-      </w:r>
-    </w:p>
-    <w:p>
-      <w:pPr>
-        <w:spacing w:after="238"/>
-        <w:ind w:left="9" w:right="36"/>
-      </w:pPr>
-      <w:r>
-        <w:t xml:space="preserve">This section describes what is being tested, such as all the functions of a specific product, its existing interfaces, integration of all functions. </w:t>
-      </w:r>
-      <w:r>
-        <w:t xml:space="preserve">Here we have broken the relevant tests that will be tested and </w:t>
-      </w:r>
-    </w:p>
-    <w:p>
-      <w:pPr>
-        <w:pStyle w:val="ListParagraph"/>
-        <w:numPr>
-          <w:ilvl w:val="0"/>
-          <w:numId w:val="7"/>
-        </w:numPr>
-        <w:ind w:right="36"/>
-      </w:pPr>
-      <w:r>
-        <w:t>Front End</w:t>
-      </w:r>
-    </w:p>
-    <w:p>
-      <w:pPr>
-        <w:pStyle w:val="ListParagraph"/>
-        <w:numPr>
-          <w:ilvl w:val="1"/>
-          <w:numId w:val="7"/>
-        </w:numPr>
-        <w:ind w:right="36"/>
-        <w:rPr>
-          <w:rFonts w:asciiTheme="minorHAnsi" w:hAnsiTheme="minorHAnsi" w:cstheme="minorHAnsi"/>
-          <w:color w:val="000000" w:themeColor="text1"/>
-        </w:rPr>
-      </w:pPr>
-      <w:r>
-        <w:rPr>
-          <w:rFonts w:asciiTheme="minorHAnsi" w:hAnsiTheme="minorHAnsi" w:cstheme="minorHAnsi"/>
-          <w:color w:val="000000" w:themeColor="text1"/>
-        </w:rPr>
-        <w:t>Menu at beginning is working correctly</w:t>
-      </w:r>
-    </w:p>
-    <w:p>
-      <w:pPr>
-        <w:pStyle w:val="ListParagraph"/>
-        <w:numPr>
-          <w:ilvl w:val="1"/>
-          <w:numId w:val="7"/>
-        </w:numPr>
-        <w:ind w:right="36"/>
-        <w:rPr>
-          <w:rFonts w:asciiTheme="minorHAnsi" w:hAnsiTheme="minorHAnsi" w:cstheme="minorHAnsi"/>
-          <w:color w:val="000000" w:themeColor="text1"/>
-        </w:rPr>
-      </w:pPr>
-      <w:r>
-        <w:rPr>
-          <w:rFonts w:asciiTheme="minorHAnsi" w:hAnsiTheme="minorHAnsi" w:cstheme="minorHAnsi"/>
-          <w:color w:val="000000" w:themeColor="text1"/>
-        </w:rPr>
-        <w:t>Play Button is working</w:t>
-      </w:r>
-    </w:p>
-    <w:p>
-      <w:pPr>
-        <w:pStyle w:val="ListParagraph"/>
-        <w:numPr>
-          <w:ilvl w:val="1"/>
-          <w:numId w:val="7"/>
-        </w:numPr>
-        <w:ind w:right="36"/>
-        <w:rPr>
-          <w:rFonts w:asciiTheme="minorHAnsi" w:hAnsiTheme="minorHAnsi" w:cstheme="minorHAnsi"/>
-          <w:color w:val="000000" w:themeColor="text1"/>
-        </w:rPr>
-      </w:pPr>
-      <w:r>
-        <w:rPr>
-          <w:rFonts w:asciiTheme="minorHAnsi" w:hAnsiTheme="minorHAnsi" w:cstheme="minorHAnsi"/>
-          <w:color w:val="000000" w:themeColor="text1"/>
-        </w:rPr>
-        <w:t>Settings Button</w:t>
-      </w:r>
-    </w:p>
-    <w:p>
-      <w:pPr>
-        <w:pStyle w:val="ListParagraph"/>
-        <w:numPr>
-          <w:ilvl w:val="1"/>
-          <w:numId w:val="7"/>
-        </w:numPr>
-        <w:ind w:right="36"/>
-        <w:rPr>
-          <w:rFonts w:asciiTheme="minorHAnsi" w:hAnsiTheme="minorHAnsi" w:cstheme="minorHAnsi"/>
-          <w:color w:val="000000" w:themeColor="text1"/>
-        </w:rPr>
-      </w:pPr>
-      <w:r>
-        <w:rPr>
-          <w:rFonts w:asciiTheme="minorHAnsi" w:hAnsiTheme="minorHAnsi" w:cstheme="minorHAnsi"/>
-          <w:color w:val="000000" w:themeColor="text1"/>
-        </w:rPr>
-        <w:t>Quit the game</w:t>
-      </w:r>
-    </w:p>
-    <w:p>
-      <w:pPr>
-        <w:pStyle w:val="ListParagraph"/>
-        <w:numPr>
-          <w:ilvl w:val="1"/>
-          <w:numId w:val="7"/>
-        </w:numPr>
-        <w:ind w:right="36"/>
-        <w:rPr>
-          <w:rFonts w:asciiTheme="minorHAnsi" w:hAnsiTheme="minorHAnsi" w:cstheme="minorHAnsi"/>
-          <w:color w:val="000000" w:themeColor="text1"/>
-        </w:rPr>
-      </w:pPr>
-      <w:r>
-        <w:rPr>
-          <w:rFonts w:asciiTheme="minorHAnsi" w:hAnsiTheme="minorHAnsi" w:cstheme="minorHAnsi"/>
-          <w:color w:val="000000" w:themeColor="text1"/>
-        </w:rPr>
-        <w:t>Load the game</w:t>
-      </w:r>
-    </w:p>
-    <w:p>
-      <w:pPr>
-        <w:pStyle w:val="ListParagraph"/>
-        <w:numPr>
-          <w:ilvl w:val="1"/>
-          <w:numId w:val="7"/>
-        </w:numPr>
-        <w:ind w:right="36"/>
-        <w:rPr>
-          <w:rFonts w:asciiTheme="minorHAnsi" w:hAnsiTheme="minorHAnsi" w:cstheme="minorHAnsi"/>
-          <w:color w:val="000000" w:themeColor="text1"/>
-        </w:rPr>
-      </w:pPr>
-      <w:r>
-        <w:rPr>
-          <w:rFonts w:asciiTheme="minorHAnsi" w:hAnsiTheme="minorHAnsi" w:cstheme="minorHAnsi"/>
-          <w:color w:val="000000" w:themeColor="text1"/>
-        </w:rPr>
-        <w:t>Delete the game Saved</w:t>
-      </w:r>
-    </w:p>
-    <w:p>
-      <w:pPr>
-        <w:pStyle w:val="ListParagraph"/>
-        <w:ind w:left="1439" w:right="36" w:firstLine="0"/>
-        <w:rPr>
-          <w:rFonts w:asciiTheme="minorHAnsi" w:hAnsiTheme="minorHAnsi" w:cstheme="minorHAnsi"/>
-          <w:color w:val="000000" w:themeColor="text1"/>
-        </w:rPr>
-      </w:pPr>
-    </w:p>
-    <w:p>
-      <w:pPr>
-        <w:pStyle w:val="ListParagraph"/>
-        <w:numPr>
-          <w:ilvl w:val="0"/>
-          <w:numId w:val="7"/>
-        </w:numPr>
-        <w:ind w:right="36"/>
-      </w:pPr>
-      <w:r>
-        <w:t>In Game Menus</w:t>
-      </w:r>
-    </w:p>
-    <w:p>
-      <w:pPr>
-        <w:pStyle w:val="ListParagraph"/>
-        <w:numPr>
-          <w:ilvl w:val="1"/>
-          <w:numId w:val="7"/>
-        </w:numPr>
-        <w:ind w:right="36"/>
-        <w:rPr>
-          <w:rFonts w:asciiTheme="minorHAnsi" w:hAnsiTheme="minorHAnsi" w:cstheme="minorHAnsi"/>
-          <w:color w:val="000000" w:themeColor="text1"/>
-        </w:rPr>
-      </w:pPr>
-      <w:r>
-        <w:rPr>
-          <w:rFonts w:asciiTheme="minorHAnsi" w:hAnsiTheme="minorHAnsi" w:cstheme="minorHAnsi"/>
-          <w:color w:val="000000" w:themeColor="text1"/>
-        </w:rPr>
-        <w:t>Save the game</w:t>
-      </w:r>
-    </w:p>
-    <w:p>
-      <w:pPr>
-        <w:pStyle w:val="ListParagraph"/>
-        <w:numPr>
-          <w:ilvl w:val="1"/>
-          <w:numId w:val="7"/>
-        </w:numPr>
-        <w:ind w:right="36"/>
-        <w:rPr>
-          <w:rFonts w:asciiTheme="minorHAnsi" w:hAnsiTheme="minorHAnsi" w:cstheme="minorHAnsi"/>
-          <w:color w:val="000000" w:themeColor="text1"/>
-        </w:rPr>
-      </w:pPr>
-      <w:r>
-        <w:rPr>
-          <w:rFonts w:asciiTheme="minorHAnsi" w:hAnsiTheme="minorHAnsi" w:cstheme="minorHAnsi"/>
-          <w:color w:val="000000" w:themeColor="text1"/>
-        </w:rPr>
-        <w:t>Pause the Game</w:t>
-      </w:r>
-    </w:p>
-    <w:p>
-      <w:pPr>
-        <w:pStyle w:val="ListParagraph"/>
-        <w:numPr>
-          <w:ilvl w:val="1"/>
-          <w:numId w:val="7"/>
-        </w:numPr>
-        <w:ind w:right="36"/>
-        <w:rPr>
-          <w:rFonts w:asciiTheme="minorHAnsi" w:hAnsiTheme="minorHAnsi" w:cstheme="minorHAnsi"/>
-          <w:color w:val="000000" w:themeColor="text1"/>
-        </w:rPr>
-      </w:pPr>
-      <w:r>
-        <w:rPr>
-          <w:rFonts w:asciiTheme="minorHAnsi" w:hAnsiTheme="minorHAnsi" w:cstheme="minorHAnsi"/>
-          <w:color w:val="000000" w:themeColor="text1"/>
-        </w:rPr>
-        <w:t>Settings can be adjusted</w:t>
-      </w:r>
-    </w:p>
-    <w:p>
-      <w:pPr>
-        <w:pStyle w:val="ListParagraph"/>
-        <w:numPr>
-          <w:ilvl w:val="1"/>
-          <w:numId w:val="7"/>
-        </w:numPr>
-        <w:ind w:right="36"/>
-        <w:rPr>
-          <w:rFonts w:asciiTheme="minorHAnsi" w:hAnsiTheme="minorHAnsi" w:cstheme="minorHAnsi"/>
-          <w:color w:val="000000" w:themeColor="text1"/>
-        </w:rPr>
-      </w:pPr>
-      <w:r>
-        <w:rPr>
-          <w:rFonts w:asciiTheme="minorHAnsi" w:hAnsiTheme="minorHAnsi" w:cstheme="minorHAnsi"/>
-          <w:color w:val="000000" w:themeColor="text1"/>
-        </w:rPr>
-        <w:t>Exit the game</w:t>
-      </w:r>
-    </w:p>
-    <w:p>
-      <w:pPr>
-        <w:pStyle w:val="ListParagraph"/>
-        <w:ind w:left="1439" w:right="36" w:firstLine="0"/>
-      </w:pPr>
-    </w:p>
-    <w:p>
-      <w:pPr>
-        <w:pStyle w:val="ListParagraph"/>
-        <w:numPr>
-          <w:ilvl w:val="0"/>
-          <w:numId w:val="7"/>
-        </w:numPr>
-        <w:ind w:right="36"/>
-      </w:pPr>
-      <w:r>
-        <w:t>Control Mechanisms</w:t>
-      </w:r>
-    </w:p>
-    <w:p>
-      <w:pPr>
-        <w:pStyle w:val="ListParagraph"/>
-        <w:numPr>
-          <w:ilvl w:val="1"/>
-          <w:numId w:val="7"/>
-        </w:numPr>
-        <w:ind w:right="36"/>
-        <w:rPr>
-          <w:rFonts w:asciiTheme="minorHAnsi" w:hAnsiTheme="minorHAnsi" w:cstheme="minorHAnsi"/>
-          <w:color w:val="000000" w:themeColor="text1"/>
-        </w:rPr>
-      </w:pPr>
-      <w:r>
-        <w:rPr>
-          <w:rFonts w:asciiTheme="minorHAnsi" w:hAnsiTheme="minorHAnsi" w:cstheme="minorHAnsi"/>
-          <w:color w:val="000000" w:themeColor="text1"/>
-        </w:rPr>
-        <w:t>Controls are connected to what they are said to do</w:t>
-      </w:r>
-    </w:p>
-    <w:p>
-      <w:pPr>
-        <w:pStyle w:val="ListParagraph"/>
-        <w:numPr>
-          <w:ilvl w:val="1"/>
-          <w:numId w:val="7"/>
-        </w:numPr>
-        <w:ind w:right="36"/>
-        <w:rPr>
-          <w:rFonts w:asciiTheme="minorHAnsi" w:hAnsiTheme="minorHAnsi" w:cstheme="minorHAnsi"/>
-          <w:color w:val="000000" w:themeColor="text1"/>
-        </w:rPr>
-      </w:pPr>
-      <w:r>
-        <w:rPr>
-          <w:rFonts w:asciiTheme="minorHAnsi" w:hAnsiTheme="minorHAnsi" w:cstheme="minorHAnsi"/>
-          <w:color w:val="000000" w:themeColor="text1"/>
-        </w:rPr>
-        <w:t>Player Moves Easily</w:t>
-      </w:r>
-    </w:p>
-    <w:p>
-      <w:pPr>
-        <w:pStyle w:val="ListParagraph"/>
-        <w:ind w:left="719" w:right="36" w:firstLine="0"/>
-      </w:pPr>
-    </w:p>
-    <w:p>
-      <w:pPr>
-        <w:pStyle w:val="ListParagraph"/>
-        <w:numPr>
-          <w:ilvl w:val="0"/>
-          <w:numId w:val="7"/>
-        </w:numPr>
-        <w:ind w:right="36"/>
-      </w:pPr>
-      <w:r>
-        <w:t>The Game</w:t>
-      </w:r>
-    </w:p>
-    <w:p>
-      <w:pPr>
-        <w:pStyle w:val="ListParagraph"/>
-        <w:numPr>
-          <w:ilvl w:val="1"/>
-          <w:numId w:val="7"/>
-        </w:numPr>
-        <w:ind w:right="36"/>
-        <w:rPr>
-          <w:rFonts w:asciiTheme="minorHAnsi" w:hAnsiTheme="minorHAnsi" w:cstheme="minorHAnsi"/>
-          <w:color w:val="000000" w:themeColor="text1"/>
-        </w:rPr>
-      </w:pPr>
-      <w:r>
-        <w:rPr>
-          <w:rFonts w:asciiTheme="minorHAnsi" w:hAnsiTheme="minorHAnsi" w:cstheme="minorHAnsi"/>
-          <w:color w:val="000000" w:themeColor="text1"/>
-        </w:rPr>
-        <w:t>Enemies die when hit with bullets</w:t>
-      </w:r>
-    </w:p>
-    <w:p>
-      <w:pPr>
-        <w:pStyle w:val="ListParagraph"/>
-        <w:numPr>
-          <w:ilvl w:val="1"/>
-          <w:numId w:val="7"/>
-        </w:numPr>
-        <w:ind w:right="36"/>
-        <w:rPr>
-          <w:rFonts w:asciiTheme="minorHAnsi" w:hAnsiTheme="minorHAnsi" w:cstheme="minorHAnsi"/>
-          <w:color w:val="000000" w:themeColor="text1"/>
-        </w:rPr>
-      </w:pPr>
-      <w:r>
-        <w:rPr>
-          <w:rFonts w:asciiTheme="minorHAnsi" w:hAnsiTheme="minorHAnsi" w:cstheme="minorHAnsi"/>
-          <w:color w:val="000000" w:themeColor="text1"/>
-        </w:rPr>
-        <w:t>Player dies when hit with projectiles</w:t>
-      </w:r>
-    </w:p>
-    <w:p>
-      <w:pPr>
-        <w:pStyle w:val="ListParagraph"/>
-        <w:numPr>
-          <w:ilvl w:val="1"/>
-          <w:numId w:val="7"/>
-        </w:numPr>
-        <w:ind w:right="36"/>
-        <w:rPr>
-          <w:rFonts w:asciiTheme="minorHAnsi" w:hAnsiTheme="minorHAnsi" w:cstheme="minorHAnsi"/>
-          <w:color w:val="000000" w:themeColor="text1"/>
-        </w:rPr>
-      </w:pPr>
-      <w:r>
-        <w:rPr>
-          <w:rFonts w:asciiTheme="minorHAnsi" w:hAnsiTheme="minorHAnsi" w:cstheme="minorHAnsi"/>
-          <w:color w:val="000000" w:themeColor="text1"/>
-        </w:rPr>
-        <w:t>Menu Logo Pauses the game Easy to follow through levels</w:t>
-      </w:r>
-    </w:p>
-    <w:p>
-      <w:pPr>
-        <w:pStyle w:val="ListParagraph"/>
-        <w:numPr>
-          <w:ilvl w:val="1"/>
-          <w:numId w:val="7"/>
-        </w:numPr>
-        <w:ind w:right="36"/>
-        <w:rPr>
-          <w:rFonts w:asciiTheme="minorHAnsi" w:hAnsiTheme="minorHAnsi" w:cstheme="minorHAnsi"/>
-          <w:color w:val="000000" w:themeColor="text1"/>
-        </w:rPr>
-      </w:pPr>
-      <w:r>
-        <w:rPr>
-          <w:rFonts w:asciiTheme="minorHAnsi" w:hAnsiTheme="minorHAnsi" w:cstheme="minorHAnsi"/>
-          <w:color w:val="000000" w:themeColor="text1"/>
-        </w:rPr>
-        <w:t>Pickup items can be picked up</w:t>
-      </w:r>
-    </w:p>
-    <w:p>
-      <w:pPr>
-        <w:ind w:right="36"/>
-        <w:rPr>
-          <w:rFonts w:asciiTheme="minorHAnsi" w:hAnsiTheme="minorHAnsi" w:cstheme="minorHAnsi"/>
-          <w:color w:val="000000" w:themeColor="text1"/>
-        </w:rPr>
-      </w:pPr>
-    </w:p>
-    <w:p>
-      <w:pPr>
-        <w:ind w:right="36"/>
-        <w:rPr>
-          <w:rFonts w:asciiTheme="minorHAnsi" w:hAnsiTheme="minorHAnsi" w:cstheme="minorHAnsi"/>
-          <w:color w:val="000000" w:themeColor="text1"/>
-        </w:rPr>
-      </w:pPr>
-      <w:r>
-        <w:rPr>
-          <w:rFonts w:asciiTheme="minorHAnsi" w:hAnsiTheme="minorHAnsi" w:cstheme="minorHAnsi"/>
-          <w:color w:val="000000" w:themeColor="text1"/>
-        </w:rPr>
-        <w:t>These are but a few tasks to be tested and they will be more as I go along.</w:t>
-      </w:r>
-    </w:p>
-    <w:p>
-      <w:pPr>
-        <w:pStyle w:val="ListParagraph"/>
-        <w:spacing w:after="238"/>
-        <w:ind w:left="719" w:right="36" w:firstLine="0"/>
-      </w:pPr>
-    </w:p>
-    <w:p>
-      <w:pPr>
-        <w:spacing w:after="238"/>
-        <w:ind w:left="9" w:right="36"/>
-      </w:pPr>
+        <w:t>Enemy Dies after getting hit by player</w:t>
+      </w:r>
     </w:p>
     <w:p>
       <w:pPr>
@@ -1315,7 +1308,10 @@
         <w:jc w:val="left"/>
       </w:pPr>
       <w:r>
-        <w:t>Buttons on Main Menu</w:t>
+        <w:t>Buttons</w:t>
+      </w:r>
+      <w:r>
+        <w:t xml:space="preserve"> on Main Menu</w:t>
       </w:r>
     </w:p>
     <w:p>
@@ -1330,13 +1326,37 @@
         <w:jc w:val="left"/>
       </w:pPr>
       <w:r>
-        <w:t xml:space="preserve">For this to be tested, I will have to </w:t>
+        <w:t xml:space="preserve">For this to be tested, </w:t>
+      </w:r>
+      <w:r>
+        <w:t>the Tester</w:t>
+      </w:r>
+      <w:r>
+        <w:t xml:space="preserve"> will have to </w:t>
       </w:r>
       <w:r>
         <w:t>Start</w:t>
       </w:r>
       <w:r>
-        <w:t xml:space="preserve"> the game and check that the buttons are linked correctly to the corresponding fields, such as Play Button will bring the player to Level 1 of the game and Settings Button will be brought to adjust the game settings like the volume and music levels.</w:t>
+        <w:t xml:space="preserve"> the game and check that the buttons are linked correctly to the corresponding fields, such as Play Button will bring the player to Level 1 of the game</w:t>
+      </w:r>
+      <w:r>
+        <w:t xml:space="preserve">. </w:t>
+      </w:r>
+    </w:p>
+    <w:p>
+      <w:pPr>
+        <w:pStyle w:val="ListParagraph"/>
+        <w:numPr>
+          <w:ilvl w:val="1"/>
+          <w:numId w:val="5"/>
+        </w:numPr>
+        <w:spacing w:after="160"/>
+        <w:ind w:right="40"/>
+        <w:jc w:val="left"/>
+      </w:pPr>
+      <w:r>
+        <w:t>Settings Button will be brought to adjust the game settings like the volume and music levels.</w:t>
       </w:r>
     </w:p>
     <w:p>
@@ -1366,17 +1386,19 @@
         <w:jc w:val="left"/>
       </w:pPr>
       <w:r>
-        <w:t>The game begins and the player will be presented with a pop up menu showing the player the controls in ho</w:t>
+        <w:t xml:space="preserve">The game begins and the player will be presented with a </w:t>
+      </w:r>
+      <w:r>
+        <w:t>pop-up</w:t>
+      </w:r>
+      <w:r>
+        <w:t xml:space="preserve"> menu showing the player the controls in ho</w:t>
       </w:r>
       <w:r>
         <w:t>w</w:t>
       </w:r>
       <w:r>
-        <w:t xml:space="preserve"> to control and move the player. The player if using the </w:t>
-      </w:r>
-      <w:r>
-        <w:lastRenderedPageBreak/>
-        <w:t>PC/Mobile Device, will then press the corresponding keys to see if the game will respond to the directory.</w:t>
+        <w:t xml:space="preserve"> to control and move the player. The player if using the PC/Mobile Device, will then press the corresponding keys to see if the game will respond to the directory.</w:t>
       </w:r>
     </w:p>
     <w:p>
@@ -1391,6 +1413,7 @@
         <w:jc w:val="left"/>
       </w:pPr>
       <w:r>
+        <w:lastRenderedPageBreak/>
         <w:t>Levels Linked to Each Other</w:t>
       </w:r>
     </w:p>
@@ -1472,37 +1495,23 @@
         <w:jc w:val="left"/>
       </w:pPr>
       <w:r>
-        <w:t>Player kills the enemy and what exactly happens to the enemy. Doe she explode or what exactly happens to him.</w:t>
-      </w:r>
-    </w:p>
-    <w:p>
-      <w:pPr>
-        <w:spacing w:after="239" w:line="259" w:lineRule="auto"/>
-        <w:ind w:left="14" w:right="0" w:firstLine="0"/>
-        <w:jc w:val="left"/>
-      </w:pPr>
-      <w:r>
-        <w:t xml:space="preserve">   </w:t>
-      </w:r>
-    </w:p>
-    <w:p>
-      <w:pPr>
-        <w:spacing w:after="239" w:line="259" w:lineRule="auto"/>
-        <w:ind w:left="14" w:right="0" w:firstLine="0"/>
-        <w:jc w:val="left"/>
-      </w:pPr>
-    </w:p>
-    <w:p>
-      <w:pPr>
-        <w:spacing w:after="239" w:line="259" w:lineRule="auto"/>
-        <w:ind w:left="14" w:right="0" w:firstLine="0"/>
-        <w:jc w:val="left"/>
-      </w:pPr>
-    </w:p>
-    <w:p>
-      <w:pPr>
-        <w:spacing w:after="239" w:line="259" w:lineRule="auto"/>
-        <w:ind w:left="14" w:right="0" w:firstLine="0"/>
+        <w:t>Player kills the enemy and what exactly happens to the enemy. Doe</w:t>
+      </w:r>
+      <w:r>
+        <w:t xml:space="preserve">s </w:t>
+      </w:r>
+      <w:r>
+        <w:t xml:space="preserve">he explode or what exactly happens to </w:t>
+      </w:r>
+      <w:r>
+        <w:t>him?</w:t>
+      </w:r>
+    </w:p>
+    <w:p>
+      <w:pPr>
+        <w:pStyle w:val="ListParagraph"/>
+        <w:spacing w:after="160"/>
+        <w:ind w:left="1079" w:right="40" w:firstLine="0"/>
         <w:jc w:val="left"/>
       </w:pPr>
     </w:p>
@@ -1536,9 +1545,27 @@
       </w:pPr>
       <w:r>
         <w:rPr>
-          <w:color w:val="FF0000"/>
-        </w:rPr>
-        <w:t xml:space="preserve">Describe the overall approach to testing.  For each major group of features or feature combinations, specify the approach which will ensure that these feature groups are adequately tested.  Specify the major activities, techniques, and tools which are used to test the designated groups of features.  </w:t>
+          <w:color w:val="000000" w:themeColor="text1"/>
+        </w:rPr>
+        <w:t>Each</w:t>
+      </w:r>
+      <w:r>
+        <w:rPr>
+          <w:color w:val="000000" w:themeColor="text1"/>
+        </w:rPr>
+        <w:t xml:space="preserve"> Test will be done individual and will take a certain amount of time to complete. In here the Test Schedule will be issued for each test and </w:t>
+      </w:r>
+      <w:r>
+        <w:rPr>
+          <w:color w:val="000000" w:themeColor="text1"/>
+        </w:rPr>
+        <w:t>Describe</w:t>
+      </w:r>
+      <w:r>
+        <w:rPr>
+          <w:color w:val="FF0000"/>
+        </w:rPr>
+        <w:t xml:space="preserve"> the overall approach to testing.  For each major group of features or feature combinations, specify the approach which will ensure that these feature groups are adequately tested.  Specify the major activities, techniques, and tools which are used to test the designated groups of features.  </w:t>
       </w:r>
     </w:p>
     <w:p>
@@ -1742,7 +1769,6 @@
         <w:jc w:val="left"/>
       </w:pPr>
       <w:r>
-        <w:lastRenderedPageBreak/>
         <w:t xml:space="preserve">  </w:t>
       </w:r>
     </w:p>
@@ -1792,6 +1818,7 @@
         <w:rPr>
           <w:b/>
         </w:rPr>
+        <w:lastRenderedPageBreak/>
         <w:t>Participants:</w:t>
       </w:r>
       <w:r>
@@ -2168,7 +2195,6 @@
         <w:rPr>
           <w:color w:val="FF0000"/>
         </w:rPr>
-        <w:lastRenderedPageBreak/>
         <w:t>Describe how the User Acceptance testing will be conducted</w:t>
       </w:r>
       <w:r>
@@ -2237,6 +2263,7 @@
         <w:rPr>
           <w:b/>
         </w:rPr>
+        <w:lastRenderedPageBreak/>
         <w:t>Definition:</w:t>
       </w:r>
       <w:r>
@@ -2654,7 +2681,6 @@
         <w:rPr>
           <w:b/>
         </w:rPr>
-        <w:lastRenderedPageBreak/>
         <w:t>7.0 FEATURES TO BE TESTED</w:t>
       </w:r>
       <w:r>
@@ -2712,6 +2738,7 @@
         <w:ind w:left="9" w:right="36"/>
       </w:pPr>
       <w:r>
+        <w:lastRenderedPageBreak/>
         <w:t xml:space="preserve">Identify all features and significant combinations of features which will not be tested and the reasons.  </w:t>
       </w:r>
     </w:p>

</xml_diff>